<commit_message>
Change from ank(x) to d(x)
</commit_message>
<xml_diff>
--- a/Word Documents Download for all the Archives/The Relation Between Digit Lengths of Exponentiated Numbers and their base.docx
+++ b/Word Documents Download for all the Archives/The Relation Between Digit Lengths of Exponentiated Numbers and their base.docx
@@ -21,7 +21,7 @@
           <w:u w:val="single"/>
           <w:lang w:val="en-US"/>
         </w:rPr>
-        <w:t xml:space="preserve">The Relation Between </w:t>
+        <w:t>The Relation Between Digit Lengths of Exponentiated Numbers and their base</w:t>
       </w:r>
       <w:r>
         <w:rPr>
@@ -31,9 +31,12 @@
           <w:u w:val="single"/>
           <w:lang w:val="en-US"/>
         </w:rPr>
-        <w:t>Digit Lengths of Exponentiated Numbers</w:t>
-      </w:r>
-      <w:r>
+        <w:t>:</w:t>
+      </w:r>
+    </w:p>
+    <w:p>
+      <w:pPr>
+        <w:jc w:val="center"/>
         <w:rPr>
           <w:b/>
           <w:sz w:val="52"/>
@@ -41,29 +44,6 @@
           <w:u w:val="single"/>
           <w:lang w:val="en-US"/>
         </w:rPr>
-        <w:t xml:space="preserve"> and their base</w:t>
-      </w:r>
-      <w:r>
-        <w:rPr>
-          <w:b/>
-          <w:sz w:val="52"/>
-          <w:szCs w:val="52"/>
-          <w:u w:val="single"/>
-          <w:lang w:val="en-US"/>
-        </w:rPr>
-        <w:t>:</w:t>
-      </w:r>
-    </w:p>
-    <w:p>
-      <w:pPr>
-        <w:jc w:val="center"/>
-        <w:rPr>
-          <w:b/>
-          <w:sz w:val="52"/>
-          <w:szCs w:val="52"/>
-          <w:u w:val="single"/>
-          <w:lang w:val="en-US"/>
-        </w:rPr>
       </w:pPr>
     </w:p>
     <w:p>
@@ -92,13 +72,7 @@
         <w:pStyle w:val="NormalWeb"/>
       </w:pPr>
       <w:r>
-        <w:t xml:space="preserve">The representation of numbers in base-10 notation carries more than aesthetic or structural value—it hints at deeper mathematical </w:t>
-      </w:r>
-      <w:r>
-        <w:t>behaviour</w:t>
-      </w:r>
-      <w:r>
-        <w:t xml:space="preserve"> hidden within the count of digits themselves. Particularly in the case of exponentiated numbers, patterns emerge in how digit lengths grow, fluctuate, and behave under certain transformations.</w:t>
+        <w:t>The representation of numbers in base-10 notation carries more than aesthetic or structural value—it hints at deeper mathematical behaviour hidden within the count of digits themselves. Particularly in the case of exponentiated numbers, patterns emerge in how digit lengths grow, fluctuate, and behave under certain transformations.</w:t>
       </w:r>
     </w:p>
     <w:p>
@@ -145,54 +119,26 @@
           <w:szCs w:val="36"/>
           <w:lang w:eastAsia="en-IN"/>
         </w:rPr>
-        <w:t>Foundational Concepts</w:t>
-      </w:r>
-      <w:r>
-        <w:rPr>
-          <w:rFonts w:ascii="Times New Roman" w:eastAsia="Times New Roman" w:hAnsi="Times New Roman" w:cs="Times New Roman"/>
-          <w:b/>
-          <w:sz w:val="36"/>
-          <w:szCs w:val="36"/>
-          <w:lang w:eastAsia="en-IN"/>
-        </w:rPr>
-        <w:t>:</w:t>
-      </w:r>
-    </w:p>
-    <w:p>
-      <w:pPr>
-        <w:rPr>
-          <w:rFonts w:ascii="Times New Roman" w:eastAsia="Times New Roman" w:hAnsi="Times New Roman" w:cs="Times New Roman"/>
-          <w:sz w:val="24"/>
-          <w:szCs w:val="24"/>
-          <w:lang w:eastAsia="en-IN"/>
-        </w:rPr>
-      </w:pPr>
-      <w:r>
-        <w:rPr>
-          <w:rFonts w:ascii="Times New Roman" w:eastAsia="Times New Roman" w:hAnsi="Times New Roman" w:cs="Times New Roman"/>
-          <w:sz w:val="24"/>
-          <w:szCs w:val="24"/>
-          <w:lang w:eastAsia="en-IN"/>
-        </w:rPr>
-        <w:t xml:space="preserve">To meaningfully engage with the ideas explored in this study, the reader is expected to be familiar with a few foundational mathematical concepts. These provide the structural base upon which the exploration of digit </w:t>
-      </w:r>
-      <w:r>
-        <w:rPr>
-          <w:rFonts w:ascii="Times New Roman" w:eastAsia="Times New Roman" w:hAnsi="Times New Roman" w:cs="Times New Roman"/>
-          <w:sz w:val="24"/>
-          <w:szCs w:val="24"/>
-          <w:lang w:eastAsia="en-IN"/>
-        </w:rPr>
-        <w:t>behaviour</w:t>
-      </w:r>
-      <w:r>
-        <w:rPr>
-          <w:rFonts w:ascii="Times New Roman" w:eastAsia="Times New Roman" w:hAnsi="Times New Roman" w:cs="Times New Roman"/>
-          <w:sz w:val="24"/>
-          <w:szCs w:val="24"/>
-          <w:lang w:eastAsia="en-IN"/>
-        </w:rPr>
-        <w:t xml:space="preserve">—particularly in </w:t>
+        <w:t>Foundational Concepts:</w:t>
+      </w:r>
+    </w:p>
+    <w:p>
+      <w:pPr>
+        <w:rPr>
+          <w:rFonts w:ascii="Times New Roman" w:eastAsia="Times New Roman" w:hAnsi="Times New Roman" w:cs="Times New Roman"/>
+          <w:sz w:val="24"/>
+          <w:szCs w:val="24"/>
+          <w:lang w:eastAsia="en-IN"/>
+        </w:rPr>
+      </w:pPr>
+      <w:r>
+        <w:rPr>
+          <w:rFonts w:ascii="Times New Roman" w:eastAsia="Times New Roman" w:hAnsi="Times New Roman" w:cs="Times New Roman"/>
+          <w:sz w:val="24"/>
+          <w:szCs w:val="24"/>
+          <w:lang w:eastAsia="en-IN"/>
+        </w:rPr>
+        <w:t xml:space="preserve">To meaningfully engage with the ideas explored in this study, the reader is expected to be familiar with a few foundational mathematical concepts. These provide the structural base upon which the exploration of digit behaviour—particularly in </w:t>
       </w:r>
       <w:proofErr w:type="spellStart"/>
       <w:r>
@@ -2772,7 +2718,25 @@
           <w:szCs w:val="24"/>
           <w:lang w:eastAsia="en-IN"/>
         </w:rPr>
-        <w:t>(As the following symbol is not present in a keyboard, this document would refer to it as Ank(x), however they way of writing it is the above)</w:t>
+        <w:t xml:space="preserve">(As the following symbol is not present in a keyboard, this document would refer to it as </w:t>
+      </w:r>
+      <w:r>
+        <w:rPr>
+          <w:rFonts w:ascii="Times New Roman" w:eastAsia="Times New Roman" w:hAnsi="Times New Roman" w:cs="Times New Roman"/>
+          <w:sz w:val="24"/>
+          <w:szCs w:val="24"/>
+          <w:lang w:eastAsia="en-IN"/>
+        </w:rPr>
+        <w:t>D(x)</w:t>
+      </w:r>
+      <w:r>
+        <w:rPr>
+          <w:rFonts w:ascii="Times New Roman" w:eastAsia="Times New Roman" w:hAnsi="Times New Roman" w:cs="Times New Roman"/>
+          <w:sz w:val="24"/>
+          <w:szCs w:val="24"/>
+          <w:lang w:eastAsia="en-IN"/>
+        </w:rPr>
+        <w:t>, however they way of writing it is the above)</w:t>
       </w:r>
     </w:p>
     <w:p>
@@ -2909,7 +2873,7 @@
           <w:szCs w:val="24"/>
           <w:lang w:eastAsia="en-IN"/>
         </w:rPr>
-        <w:t>Ank(x)</w:t>
+        <w:t>D(x)</w:t>
       </w:r>
       <w:r>
         <w:rPr>
@@ -3109,7 +3073,25 @@
           <w:szCs w:val="24"/>
           <w:lang w:eastAsia="en-IN"/>
         </w:rPr>
-        <w:t>≠0</w:t>
+        <w:t>≠</w:t>
+      </w:r>
+      <w:r>
+        <w:rPr>
+          <w:rFonts w:ascii="Times New Roman" w:eastAsia="Times New Roman" w:hAnsi="Times New Roman" w:cs="Times New Roman"/>
+          <w:sz w:val="24"/>
+          <w:szCs w:val="24"/>
+          <w:lang w:eastAsia="en-IN"/>
+        </w:rPr>
+        <w:t xml:space="preserve"> </w:t>
+      </w:r>
+      <w:r>
+        <w:rPr>
+          <w:rFonts w:ascii="Times New Roman" w:eastAsia="Times New Roman" w:hAnsi="Times New Roman" w:cs="Times New Roman"/>
+          <w:sz w:val="24"/>
+          <w:szCs w:val="24"/>
+          <w:lang w:eastAsia="en-IN"/>
+        </w:rPr>
+        <w:t>0</w:t>
       </w:r>
     </w:p>
     <w:p>
@@ -3179,7 +3161,16 @@
           <w:lang w:eastAsia="en-IN"/>
         </w:rPr>
         <w:lastRenderedPageBreak/>
-        <w:t>Ank(10</w:t>
+        <w:t>D</w:t>
+      </w:r>
+      <w:r>
+        <w:rPr>
+          <w:rFonts w:ascii="Times New Roman" w:eastAsia="Times New Roman" w:hAnsi="Times New Roman" w:cs="Times New Roman"/>
+          <w:sz w:val="24"/>
+          <w:szCs w:val="24"/>
+          <w:lang w:eastAsia="en-IN"/>
+        </w:rPr>
+        <w:t>(10</w:t>
       </w:r>
       <w:r>
         <w:rPr>
@@ -3385,7 +3376,7 @@
           <w:szCs w:val="24"/>
           <w:lang w:eastAsia="en-IN"/>
         </w:rPr>
-        <w:t>Ank(x)</w:t>
+        <w:t>D(x)</w:t>
       </w:r>
       <w:r>
         <w:rPr>
@@ -3444,7 +3435,16 @@
           <w:szCs w:val="24"/>
           <w:lang w:eastAsia="en-IN"/>
         </w:rPr>
-        <w:t>, including those after the decimal point.</w:t>
+        <w:t>, includin</w:t>
+      </w:r>
+      <w:r>
+        <w:rPr>
+          <w:rFonts w:ascii="Times New Roman" w:eastAsia="Times New Roman" w:hAnsi="Times New Roman" w:cs="Times New Roman"/>
+          <w:sz w:val="24"/>
+          <w:szCs w:val="24"/>
+          <w:lang w:eastAsia="en-IN"/>
+        </w:rPr>
+        <w:t>g those after the decimal point, something which cannot be achieved through the logarithm method.</w:t>
       </w:r>
     </w:p>
     <w:p>
@@ -3492,7 +3492,7 @@
           <w:szCs w:val="24"/>
           <w:lang w:eastAsia="en-IN"/>
         </w:rPr>
-        <w:t>Ank(x)</w:t>
+        <w:t>D(x)</w:t>
       </w:r>
       <w:r>
         <w:rPr>
@@ -3742,7 +3742,18 @@
           <w:szCs w:val="27"/>
           <w:lang w:eastAsia="en-IN"/>
         </w:rPr>
-        <w:t xml:space="preserve"> Properties of Ank(x)</w:t>
+        <w:t xml:space="preserve"> Properties of </w:t>
+      </w:r>
+      <w:r>
+        <w:rPr>
+          <w:rFonts w:ascii="Times New Roman" w:eastAsia="Times New Roman" w:hAnsi="Times New Roman" w:cs="Times New Roman"/>
+          <w:b/>
+          <w:bCs/>
+          <w:sz w:val="27"/>
+          <w:szCs w:val="27"/>
+          <w:lang w:eastAsia="en-IN"/>
+        </w:rPr>
+        <w:t>D(x)</w:t>
       </w:r>
     </w:p>
     <w:p>
@@ -3800,7 +3811,27 @@
           <w:szCs w:val="24"/>
           <w:lang w:eastAsia="en-IN"/>
         </w:rPr>
-        <w:t>Ank(concat(a,</w:t>
+        <w:t>D(</w:t>
+      </w:r>
+      <w:r>
+        <w:rPr>
+          <w:rFonts w:ascii="Times New Roman" w:eastAsia="Times New Roman" w:hAnsi="Times New Roman" w:cs="Times New Roman"/>
+          <w:sz w:val="24"/>
+          <w:szCs w:val="24"/>
+          <w:lang w:eastAsia="en-IN"/>
+        </w:rPr>
+        <w:t>concat</w:t>
+      </w:r>
+      <w:bookmarkStart w:id="0" w:name="_GoBack"/>
+      <w:bookmarkEnd w:id="0"/>
+      <w:r>
+        <w:rPr>
+          <w:rFonts w:ascii="Times New Roman" w:eastAsia="Times New Roman" w:hAnsi="Times New Roman" w:cs="Times New Roman"/>
+          <w:sz w:val="24"/>
+          <w:szCs w:val="24"/>
+          <w:lang w:eastAsia="en-IN"/>
+        </w:rPr>
+        <w:t>(a,</w:t>
       </w:r>
       <w:r>
         <w:rPr>
@@ -3854,7 +3885,34 @@
           <w:szCs w:val="24"/>
           <w:lang w:eastAsia="en-IN"/>
         </w:rPr>
-        <w:t>Ank(a)+Ank(b)</w:t>
+        <w:t>D(</w:t>
+      </w:r>
+      <w:r>
+        <w:rPr>
+          <w:rFonts w:ascii="Times New Roman" w:eastAsia="Times New Roman" w:hAnsi="Times New Roman" w:cs="Times New Roman"/>
+          <w:sz w:val="24"/>
+          <w:szCs w:val="24"/>
+          <w:lang w:eastAsia="en-IN"/>
+        </w:rPr>
+        <w:t>a)+</w:t>
+      </w:r>
+      <w:r>
+        <w:rPr>
+          <w:rFonts w:ascii="Times New Roman" w:eastAsia="Times New Roman" w:hAnsi="Times New Roman" w:cs="Times New Roman"/>
+          <w:sz w:val="24"/>
+          <w:szCs w:val="24"/>
+          <w:lang w:eastAsia="en-IN"/>
+        </w:rPr>
+        <w:t>D(</w:t>
+      </w:r>
+      <w:r>
+        <w:rPr>
+          <w:rFonts w:ascii="Times New Roman" w:eastAsia="Times New Roman" w:hAnsi="Times New Roman" w:cs="Times New Roman"/>
+          <w:sz w:val="24"/>
+          <w:szCs w:val="24"/>
+          <w:lang w:eastAsia="en-IN"/>
+        </w:rPr>
+        <w:t>b)</w:t>
       </w:r>
     </w:p>
     <w:p>
@@ -3897,7 +3955,16 @@
           <w:szCs w:val="24"/>
           <w:lang w:eastAsia="en-IN"/>
         </w:rPr>
-        <w:t>Ank(a</w:t>
+        <w:t>D(</w:t>
+      </w:r>
+      <w:r>
+        <w:rPr>
+          <w:rFonts w:ascii="Times New Roman" w:eastAsia="Times New Roman" w:hAnsi="Times New Roman" w:cs="Times New Roman"/>
+          <w:sz w:val="24"/>
+          <w:szCs w:val="24"/>
+          <w:lang w:eastAsia="en-IN"/>
+        </w:rPr>
+        <w:t>a</w:t>
       </w:r>
       <w:r>
         <w:rPr>
@@ -3969,25 +4036,52 @@
           <w:szCs w:val="24"/>
           <w:lang w:eastAsia="en-IN"/>
         </w:rPr>
-        <w:t>(Ank(a),</w:t>
-      </w:r>
-      <w:r>
-        <w:rPr>
-          <w:rFonts w:ascii="Times New Roman" w:eastAsia="Times New Roman" w:hAnsi="Times New Roman" w:cs="Times New Roman"/>
-          <w:sz w:val="24"/>
-          <w:szCs w:val="24"/>
-          <w:lang w:eastAsia="en-IN"/>
-        </w:rPr>
-        <w:t xml:space="preserve"> </w:t>
-      </w:r>
-      <w:r>
-        <w:rPr>
-          <w:rFonts w:ascii="Times New Roman" w:eastAsia="Times New Roman" w:hAnsi="Times New Roman" w:cs="Times New Roman"/>
-          <w:sz w:val="24"/>
-          <w:szCs w:val="24"/>
-          <w:lang w:eastAsia="en-IN"/>
-        </w:rPr>
-        <w:t>Ank(b))</w:t>
+        <w:t>(</w:t>
+      </w:r>
+      <w:r>
+        <w:rPr>
+          <w:rFonts w:ascii="Times New Roman" w:eastAsia="Times New Roman" w:hAnsi="Times New Roman" w:cs="Times New Roman"/>
+          <w:sz w:val="24"/>
+          <w:szCs w:val="24"/>
+          <w:lang w:eastAsia="en-IN"/>
+        </w:rPr>
+        <w:t>D(</w:t>
+      </w:r>
+      <w:r>
+        <w:rPr>
+          <w:rFonts w:ascii="Times New Roman" w:eastAsia="Times New Roman" w:hAnsi="Times New Roman" w:cs="Times New Roman"/>
+          <w:sz w:val="24"/>
+          <w:szCs w:val="24"/>
+          <w:lang w:eastAsia="en-IN"/>
+        </w:rPr>
+        <w:t>a),</w:t>
+      </w:r>
+      <w:r>
+        <w:rPr>
+          <w:rFonts w:ascii="Times New Roman" w:eastAsia="Times New Roman" w:hAnsi="Times New Roman" w:cs="Times New Roman"/>
+          <w:sz w:val="24"/>
+          <w:szCs w:val="24"/>
+          <w:lang w:eastAsia="en-IN"/>
+        </w:rPr>
+        <w:t xml:space="preserve"> </w:t>
+      </w:r>
+      <w:r>
+        <w:rPr>
+          <w:rFonts w:ascii="Times New Roman" w:eastAsia="Times New Roman" w:hAnsi="Times New Roman" w:cs="Times New Roman"/>
+          <w:sz w:val="24"/>
+          <w:szCs w:val="24"/>
+          <w:lang w:eastAsia="en-IN"/>
+        </w:rPr>
+        <w:t>D(</w:t>
+      </w:r>
+      <w:r>
+        <w:rPr>
+          <w:rFonts w:ascii="Times New Roman" w:eastAsia="Times New Roman" w:hAnsi="Times New Roman" w:cs="Times New Roman"/>
+          <w:sz w:val="24"/>
+          <w:szCs w:val="24"/>
+          <w:lang w:eastAsia="en-IN"/>
+        </w:rPr>
+        <w:t>b))</w:t>
       </w:r>
       <w:r>
         <w:rPr>
@@ -4071,7 +4165,16 @@
           <w:szCs w:val="24"/>
           <w:lang w:eastAsia="en-IN"/>
         </w:rPr>
-        <w:t>Ank(a</w:t>
+        <w:t>D(</w:t>
+      </w:r>
+      <w:r>
+        <w:rPr>
+          <w:rFonts w:ascii="Times New Roman" w:eastAsia="Times New Roman" w:hAnsi="Times New Roman" w:cs="Times New Roman"/>
+          <w:sz w:val="24"/>
+          <w:szCs w:val="24"/>
+          <w:lang w:eastAsia="en-IN"/>
+        </w:rPr>
+        <w:t>a</w:t>
       </w:r>
       <w:r>
         <w:rPr>
@@ -4143,7 +4246,16 @@
           <w:szCs w:val="24"/>
           <w:lang w:eastAsia="en-IN"/>
         </w:rPr>
-        <w:t>Ank(a)</w:t>
+        <w:t>D(</w:t>
+      </w:r>
+      <w:r>
+        <w:rPr>
+          <w:rFonts w:ascii="Times New Roman" w:eastAsia="Times New Roman" w:hAnsi="Times New Roman" w:cs="Times New Roman"/>
+          <w:sz w:val="24"/>
+          <w:szCs w:val="24"/>
+          <w:lang w:eastAsia="en-IN"/>
+        </w:rPr>
+        <w:t>a)</w:t>
       </w:r>
       <w:r>
         <w:rPr>
@@ -4179,7 +4291,16 @@
           <w:szCs w:val="24"/>
           <w:lang w:eastAsia="en-IN"/>
         </w:rPr>
-        <w:t>Ank(b)</w:t>
+        <w:t>D(</w:t>
+      </w:r>
+      <w:r>
+        <w:rPr>
+          <w:rFonts w:ascii="Times New Roman" w:eastAsia="Times New Roman" w:hAnsi="Times New Roman" w:cs="Times New Roman"/>
+          <w:sz w:val="24"/>
+          <w:szCs w:val="24"/>
+          <w:lang w:eastAsia="en-IN"/>
+        </w:rPr>
+        <w:t>b)</w:t>
       </w:r>
     </w:p>
     <w:p>
@@ -4375,7 +4496,7 @@
           <w:szCs w:val="24"/>
           <w:lang w:eastAsia="en-IN"/>
         </w:rPr>
-        <w:t>Ank(x)</w:t>
+        <w:t>D(x)</w:t>
       </w:r>
       <w:r>
         <w:rPr>
@@ -4411,7 +4532,16 @@
           <w:szCs w:val="24"/>
           <w:lang w:eastAsia="en-IN"/>
         </w:rPr>
-        <w:t>Ank(y)</w:t>
+        <w:t>D(</w:t>
+      </w:r>
+      <w:r>
+        <w:rPr>
+          <w:rFonts w:ascii="Times New Roman" w:eastAsia="Times New Roman" w:hAnsi="Times New Roman" w:cs="Times New Roman"/>
+          <w:sz w:val="24"/>
+          <w:szCs w:val="24"/>
+          <w:lang w:eastAsia="en-IN"/>
+        </w:rPr>
+        <w:t>y)</w:t>
       </w:r>
     </w:p>
     <w:p>
@@ -4465,7 +4595,6 @@
           <w:szCs w:val="36"/>
           <w:lang w:eastAsia="en-IN"/>
         </w:rPr>
-        <w:lastRenderedPageBreak/>
         <w:t>The Main Theorem:</w:t>
       </w:r>
     </w:p>
@@ -4554,7 +4683,16 @@
           <w:szCs w:val="24"/>
           <w:lang w:eastAsia="en-IN"/>
         </w:rPr>
-        <w:t>Ank( (10x + 1)</w:t>
+        <w:t>D(</w:t>
+      </w:r>
+      <w:r>
+        <w:rPr>
+          <w:rFonts w:ascii="Times New Roman" w:eastAsia="Times New Roman" w:hAnsi="Times New Roman" w:cs="Times New Roman"/>
+          <w:sz w:val="24"/>
+          <w:szCs w:val="24"/>
+          <w:lang w:eastAsia="en-IN"/>
+        </w:rPr>
+        <w:t xml:space="preserve"> (10x + 1)</w:t>
       </w:r>
       <w:r>
         <w:rPr>
@@ -4591,7 +4729,25 @@
           <w:szCs w:val="24"/>
           <w:lang w:eastAsia="en-IN"/>
         </w:rPr>
-        <w:t xml:space="preserve">  Ank( x</w:t>
+        <w:t xml:space="preserve">  </w:t>
+      </w:r>
+      <w:r>
+        <w:rPr>
+          <w:rFonts w:ascii="Times New Roman" w:eastAsia="Times New Roman" w:hAnsi="Times New Roman" w:cs="Times New Roman"/>
+          <w:sz w:val="24"/>
+          <w:szCs w:val="24"/>
+          <w:lang w:eastAsia="en-IN"/>
+        </w:rPr>
+        <w:t>D(</w:t>
+      </w:r>
+      <w:r>
+        <w:rPr>
+          <w:rFonts w:ascii="Times New Roman" w:eastAsia="Times New Roman" w:hAnsi="Times New Roman" w:cs="Times New Roman"/>
+          <w:sz w:val="24"/>
+          <w:szCs w:val="24"/>
+          <w:lang w:eastAsia="en-IN"/>
+        </w:rPr>
+        <w:t xml:space="preserve"> x</w:t>
       </w:r>
       <w:r>
         <w:rPr>
@@ -4844,7 +5000,16 @@
           <w:szCs w:val="24"/>
           <w:lang w:eastAsia="en-IN"/>
         </w:rPr>
-        <w:t>Ank( (10x + 1)</w:t>
+        <w:t>D(</w:t>
+      </w:r>
+      <w:r>
+        <w:rPr>
+          <w:rFonts w:ascii="Times New Roman" w:eastAsia="Times New Roman" w:hAnsi="Times New Roman" w:cs="Times New Roman"/>
+          <w:sz w:val="24"/>
+          <w:szCs w:val="24"/>
+          <w:lang w:eastAsia="en-IN"/>
+        </w:rPr>
+        <w:t xml:space="preserve"> (10x + 1)</w:t>
       </w:r>
       <w:r>
         <w:rPr>
@@ -4863,7 +5028,25 @@
           <w:szCs w:val="24"/>
           <w:lang w:eastAsia="en-IN"/>
         </w:rPr>
-        <w:t xml:space="preserve"> ) = Ank( (10x)</w:t>
+        <w:t xml:space="preserve"> ) = </w:t>
+      </w:r>
+      <w:r>
+        <w:rPr>
+          <w:rFonts w:ascii="Times New Roman" w:eastAsia="Times New Roman" w:hAnsi="Times New Roman" w:cs="Times New Roman"/>
+          <w:sz w:val="24"/>
+          <w:szCs w:val="24"/>
+          <w:lang w:eastAsia="en-IN"/>
+        </w:rPr>
+        <w:t>D(</w:t>
+      </w:r>
+      <w:r>
+        <w:rPr>
+          <w:rFonts w:ascii="Times New Roman" w:eastAsia="Times New Roman" w:hAnsi="Times New Roman" w:cs="Times New Roman"/>
+          <w:sz w:val="24"/>
+          <w:szCs w:val="24"/>
+          <w:lang w:eastAsia="en-IN"/>
+        </w:rPr>
+        <w:t xml:space="preserve"> (10x)</w:t>
       </w:r>
       <w:r>
         <w:rPr>
@@ -4902,7 +5085,25 @@
           <w:szCs w:val="24"/>
           <w:lang w:eastAsia="en-IN"/>
         </w:rPr>
-        <w:t>This means if we can find the modulus of Ank( (10x)</w:t>
+        <w:t xml:space="preserve">This means if we can find the modulus of </w:t>
+      </w:r>
+      <w:r>
+        <w:rPr>
+          <w:rFonts w:ascii="Times New Roman" w:eastAsia="Times New Roman" w:hAnsi="Times New Roman" w:cs="Times New Roman"/>
+          <w:sz w:val="24"/>
+          <w:szCs w:val="24"/>
+          <w:lang w:eastAsia="en-IN"/>
+        </w:rPr>
+        <w:t>D(</w:t>
+      </w:r>
+      <w:r>
+        <w:rPr>
+          <w:rFonts w:ascii="Times New Roman" w:eastAsia="Times New Roman" w:hAnsi="Times New Roman" w:cs="Times New Roman"/>
+          <w:sz w:val="24"/>
+          <w:szCs w:val="24"/>
+          <w:lang w:eastAsia="en-IN"/>
+        </w:rPr>
+        <w:t xml:space="preserve"> (10x)</w:t>
       </w:r>
       <w:r>
         <w:rPr>
@@ -4963,7 +5164,7 @@
           <w:szCs w:val="24"/>
           <w:lang w:eastAsia="en-IN"/>
         </w:rPr>
-        <w:t>Ank(x)</w:t>
+        <w:t>D(x)</w:t>
       </w:r>
       <w:r>
         <w:rPr>
@@ -5096,6 +5297,165 @@
       <w:r>
         <w:rPr>
           <w:rFonts w:ascii="Times New Roman" w:eastAsia="Times New Roman" w:hAnsi="Times New Roman" w:cs="Times New Roman"/>
+          <w:sz w:val="24"/>
+          <w:szCs w:val="24"/>
+          <w:lang w:eastAsia="en-IN"/>
+        </w:rPr>
+        <w:t xml:space="preserve"> </w:t>
+      </w:r>
+      <w:r>
+        <w:rPr>
+          <w:rFonts w:ascii="Times New Roman" w:eastAsia="Times New Roman" w:hAnsi="Times New Roman" w:cs="Times New Roman"/>
+          <w:sz w:val="24"/>
+          <w:szCs w:val="24"/>
+          <w:lang w:eastAsia="en-IN"/>
+        </w:rPr>
+        <w:t>for x</w:t>
+      </w:r>
+      <w:r>
+        <w:rPr>
+          <w:rFonts w:ascii="Times New Roman" w:eastAsia="Times New Roman" w:hAnsi="Times New Roman" w:cs="Times New Roman"/>
+          <w:sz w:val="24"/>
+          <w:szCs w:val="24"/>
+          <w:lang w:eastAsia="en-IN"/>
+        </w:rPr>
+        <w:t xml:space="preserve"> </w:t>
+      </w:r>
+      <w:r>
+        <w:rPr>
+          <w:rFonts w:ascii="Cambria Math" w:eastAsia="Times New Roman" w:hAnsi="Cambria Math" w:cs="Cambria Math"/>
+          <w:sz w:val="24"/>
+          <w:szCs w:val="24"/>
+          <w:lang w:eastAsia="en-IN"/>
+        </w:rPr>
+        <w:t>∈</w:t>
+      </w:r>
+      <w:r>
+        <w:rPr>
+          <w:rFonts w:ascii="Cambria Math" w:eastAsia="Times New Roman" w:hAnsi="Cambria Math" w:cs="Cambria Math"/>
+          <w:sz w:val="24"/>
+          <w:szCs w:val="24"/>
+          <w:lang w:eastAsia="en-IN"/>
+        </w:rPr>
+        <w:t xml:space="preserve"> </w:t>
+      </w:r>
+      <w:r>
+        <w:rPr>
+          <w:rFonts w:ascii="Times New Roman" w:eastAsia="Times New Roman" w:hAnsi="Times New Roman" w:cs="Times New Roman"/>
+          <w:sz w:val="24"/>
+          <w:szCs w:val="24"/>
+          <w:lang w:eastAsia="en-IN"/>
+        </w:rPr>
+        <w:t>Z, x</w:t>
+      </w:r>
+      <w:r>
+        <w:rPr>
+          <w:rFonts w:ascii="Times New Roman" w:eastAsia="Times New Roman" w:hAnsi="Times New Roman" w:cs="Times New Roman"/>
+          <w:sz w:val="24"/>
+          <w:szCs w:val="24"/>
+          <w:lang w:eastAsia="en-IN"/>
+        </w:rPr>
+        <w:t xml:space="preserve"> </w:t>
+      </w:r>
+      <w:r>
+        <w:rPr>
+          <w:rFonts w:ascii="Times New Roman" w:eastAsia="Times New Roman" w:hAnsi="Times New Roman" w:cs="Times New Roman"/>
+          <w:sz w:val="24"/>
+          <w:szCs w:val="24"/>
+          <w:lang w:eastAsia="en-IN"/>
+        </w:rPr>
+        <w:t>≠0</w:t>
+      </w:r>
+    </w:p>
+    <w:p>
+      <w:pPr>
+        <w:spacing w:beforeAutospacing="1" w:after="0" w:afterAutospacing="1" w:line="240" w:lineRule="auto"/>
+        <w:ind w:left="720"/>
+        <w:jc w:val="center"/>
+        <w:rPr>
+          <w:rFonts w:ascii="Times New Roman" w:eastAsia="Times New Roman" w:hAnsi="Times New Roman" w:cs="Times New Roman"/>
+          <w:sz w:val="24"/>
+          <w:szCs w:val="24"/>
+          <w:lang w:eastAsia="en-IN"/>
+        </w:rPr>
+      </w:pPr>
+      <w:r>
+        <w:rPr>
+          <w:rFonts w:ascii="Times New Roman" w:eastAsia="Times New Roman" w:hAnsi="Times New Roman" w:cs="Times New Roman"/>
+          <w:sz w:val="24"/>
+          <w:szCs w:val="24"/>
+          <w:lang w:eastAsia="en-IN"/>
+        </w:rPr>
+        <w:t xml:space="preserve">D(x) – 1 = </w:t>
+      </w:r>
+      <w:r>
+        <w:rPr>
+          <w:rFonts w:ascii="Cambria Math" w:eastAsia="Times New Roman" w:hAnsi="Cambria Math" w:cs="Cambria Math"/>
+          <w:sz w:val="24"/>
+          <w:szCs w:val="24"/>
+          <w:lang w:eastAsia="en-IN"/>
+        </w:rPr>
+        <w:t>⌊</w:t>
+      </w:r>
+      <w:r>
+        <w:rPr>
+          <w:rFonts w:ascii="Times New Roman" w:eastAsia="Times New Roman" w:hAnsi="Times New Roman" w:cs="Times New Roman"/>
+          <w:sz w:val="24"/>
+          <w:szCs w:val="24"/>
+          <w:lang w:eastAsia="en-IN"/>
+        </w:rPr>
+        <w:t>log</w:t>
+      </w:r>
+      <w:r>
+        <w:rPr>
+          <w:rFonts w:ascii="Times New Roman" w:eastAsia="Times New Roman" w:hAnsi="Times New Roman" w:cs="Times New Roman"/>
+          <w:sz w:val="24"/>
+          <w:szCs w:val="24"/>
+          <w:vertAlign w:val="subscript"/>
+          <w:lang w:eastAsia="en-IN"/>
+        </w:rPr>
+        <w:t>10</w:t>
+      </w:r>
+      <w:r>
+        <w:rPr>
+          <w:rFonts w:ascii="Times New Roman" w:eastAsia="Times New Roman" w:hAnsi="Times New Roman" w:cs="Times New Roman"/>
+          <w:sz w:val="24"/>
+          <w:szCs w:val="24"/>
+          <w:vertAlign w:val="subscript"/>
+          <w:lang w:eastAsia="en-IN"/>
+        </w:rPr>
+        <w:t xml:space="preserve"> </w:t>
+      </w:r>
+      <w:r>
+        <w:rPr>
+          <w:rFonts w:ascii="Cambria Math" w:eastAsia="Times New Roman" w:hAnsi="Cambria Math" w:cs="Cambria Math"/>
+          <w:sz w:val="24"/>
+          <w:szCs w:val="24"/>
+          <w:lang w:eastAsia="en-IN"/>
+        </w:rPr>
+        <w:t>∣</w:t>
+      </w:r>
+      <w:r>
+        <w:rPr>
+          <w:rFonts w:ascii="Times New Roman" w:eastAsia="Times New Roman" w:hAnsi="Times New Roman" w:cs="Times New Roman"/>
+          <w:sz w:val="24"/>
+          <w:szCs w:val="24"/>
+          <w:lang w:eastAsia="en-IN"/>
+        </w:rPr>
+        <w:t>x</w:t>
+      </w:r>
+      <w:r>
+        <w:rPr>
+          <w:rFonts w:ascii="Cambria Math" w:eastAsia="Times New Roman" w:hAnsi="Cambria Math" w:cs="Cambria Math"/>
+          <w:sz w:val="24"/>
+          <w:szCs w:val="24"/>
+          <w:lang w:eastAsia="en-IN"/>
+        </w:rPr>
+        <w:t>∣⌋</w:t>
+      </w:r>
+      <w:r>
+        <w:rPr>
+          <w:rFonts w:ascii="Cambria Math" w:eastAsia="Times New Roman" w:hAnsi="Cambria Math" w:cs="Cambria Math"/>
           <w:sz w:val="24"/>
           <w:szCs w:val="24"/>
           <w:lang w:eastAsia="en-IN"/>
@@ -5491,16 +5851,7 @@
           <w:szCs w:val="24"/>
           <w:lang w:eastAsia="en-IN"/>
         </w:rPr>
-        <w:t>Log (</w:t>
-      </w:r>
-      <w:r>
-        <w:rPr>
-          <w:rFonts w:ascii="Times New Roman" w:eastAsia="Times New Roman" w:hAnsi="Times New Roman" w:cs="Times New Roman"/>
-          <w:sz w:val="24"/>
-          <w:szCs w:val="24"/>
-          <w:lang w:eastAsia="en-IN"/>
-        </w:rPr>
-        <w:t>10</w:t>
+        <w:t>Log (10</w:t>
       </w:r>
       <w:r>
         <w:rPr>
@@ -5629,16 +5980,7 @@
           <w:szCs w:val="24"/>
           <w:lang w:eastAsia="en-IN"/>
         </w:rPr>
-        <w:t>Log (</w:t>
-      </w:r>
-      <w:r>
-        <w:rPr>
-          <w:rFonts w:ascii="Times New Roman" w:eastAsia="Times New Roman" w:hAnsi="Times New Roman" w:cs="Times New Roman"/>
-          <w:sz w:val="24"/>
-          <w:szCs w:val="24"/>
-          <w:lang w:eastAsia="en-IN"/>
-        </w:rPr>
-        <w:t>10</w:t>
+        <w:t>Log (10</w:t>
       </w:r>
       <w:r>
         <w:rPr>
@@ -5676,16 +6018,7 @@
           <w:szCs w:val="24"/>
           <w:lang w:eastAsia="en-IN"/>
         </w:rPr>
-        <w:t xml:space="preserve">) = n + </w:t>
-      </w:r>
-      <w:r>
-        <w:rPr>
-          <w:rFonts w:ascii="Times New Roman" w:eastAsia="Times New Roman" w:hAnsi="Times New Roman" w:cs="Times New Roman"/>
-          <w:sz w:val="24"/>
-          <w:szCs w:val="24"/>
-          <w:lang w:eastAsia="en-IN"/>
-        </w:rPr>
-        <w:t>Log x</w:t>
+        <w:t>) = n + Log x</w:t>
       </w:r>
       <w:r>
         <w:rPr>
@@ -5716,7 +6049,16 @@
           <w:szCs w:val="24"/>
           <w:lang w:eastAsia="en-IN"/>
         </w:rPr>
-        <w:t>Ank( (10x)</w:t>
+        <w:t>D(</w:t>
+      </w:r>
+      <w:r>
+        <w:rPr>
+          <w:rFonts w:ascii="Times New Roman" w:eastAsia="Times New Roman" w:hAnsi="Times New Roman" w:cs="Times New Roman"/>
+          <w:sz w:val="24"/>
+          <w:szCs w:val="24"/>
+          <w:lang w:eastAsia="en-IN"/>
+        </w:rPr>
+        <w:t xml:space="preserve"> (10x)</w:t>
       </w:r>
       <w:r>
         <w:rPr>
@@ -5745,7 +6087,25 @@
           <w:szCs w:val="24"/>
           <w:lang w:eastAsia="en-IN"/>
         </w:rPr>
-        <w:t>) – 1 = n + Ank( x</w:t>
+        <w:t xml:space="preserve">) – 1 = n + </w:t>
+      </w:r>
+      <w:r>
+        <w:rPr>
+          <w:rFonts w:ascii="Times New Roman" w:eastAsia="Times New Roman" w:hAnsi="Times New Roman" w:cs="Times New Roman"/>
+          <w:sz w:val="24"/>
+          <w:szCs w:val="24"/>
+          <w:lang w:eastAsia="en-IN"/>
+        </w:rPr>
+        <w:t>D(</w:t>
+      </w:r>
+      <w:r>
+        <w:rPr>
+          <w:rFonts w:ascii="Times New Roman" w:eastAsia="Times New Roman" w:hAnsi="Times New Roman" w:cs="Times New Roman"/>
+          <w:sz w:val="24"/>
+          <w:szCs w:val="24"/>
+          <w:lang w:eastAsia="en-IN"/>
+        </w:rPr>
+        <w:t xml:space="preserve"> x</w:t>
       </w:r>
       <w:r>
         <w:rPr>
@@ -5785,7 +6145,16 @@
           <w:szCs w:val="24"/>
           <w:lang w:eastAsia="en-IN"/>
         </w:rPr>
-        <w:t>Ank( (10x)</w:t>
+        <w:t>D(</w:t>
+      </w:r>
+      <w:r>
+        <w:rPr>
+          <w:rFonts w:ascii="Times New Roman" w:eastAsia="Times New Roman" w:hAnsi="Times New Roman" w:cs="Times New Roman"/>
+          <w:sz w:val="24"/>
+          <w:szCs w:val="24"/>
+          <w:lang w:eastAsia="en-IN"/>
+        </w:rPr>
+        <w:t xml:space="preserve"> (10x)</w:t>
       </w:r>
       <w:r>
         <w:rPr>
@@ -5814,25 +6183,25 @@
           <w:szCs w:val="24"/>
           <w:lang w:eastAsia="en-IN"/>
         </w:rPr>
-        <w:t xml:space="preserve">) </w:t>
-      </w:r>
-      <w:r>
-        <w:rPr>
-          <w:rFonts w:ascii="Times New Roman" w:eastAsia="Times New Roman" w:hAnsi="Times New Roman" w:cs="Times New Roman"/>
-          <w:sz w:val="24"/>
-          <w:szCs w:val="24"/>
-          <w:lang w:eastAsia="en-IN"/>
-        </w:rPr>
-        <w:t xml:space="preserve"> </w:t>
-      </w:r>
-      <w:r>
-        <w:rPr>
-          <w:rFonts w:ascii="Times New Roman" w:eastAsia="Times New Roman" w:hAnsi="Times New Roman" w:cs="Times New Roman"/>
-          <w:sz w:val="24"/>
-          <w:szCs w:val="24"/>
-          <w:lang w:eastAsia="en-IN"/>
-        </w:rPr>
-        <w:t>= n + Ank( x</w:t>
+        <w:t xml:space="preserve">)  = n + </w:t>
+      </w:r>
+      <w:r>
+        <w:rPr>
+          <w:rFonts w:ascii="Times New Roman" w:eastAsia="Times New Roman" w:hAnsi="Times New Roman" w:cs="Times New Roman"/>
+          <w:sz w:val="24"/>
+          <w:szCs w:val="24"/>
+          <w:lang w:eastAsia="en-IN"/>
+        </w:rPr>
+        <w:t>D(</w:t>
+      </w:r>
+      <w:r>
+        <w:rPr>
+          <w:rFonts w:ascii="Times New Roman" w:eastAsia="Times New Roman" w:hAnsi="Times New Roman" w:cs="Times New Roman"/>
+          <w:sz w:val="24"/>
+          <w:szCs w:val="24"/>
+          <w:lang w:eastAsia="en-IN"/>
+        </w:rPr>
+        <w:t xml:space="preserve"> x</w:t>
       </w:r>
       <w:r>
         <w:rPr>
@@ -5892,7 +6261,17 @@
           <w:szCs w:val="24"/>
           <w:lang w:eastAsia="en-IN"/>
         </w:rPr>
-        <w:t>Ank( (10x + 1)</w:t>
+        <w:lastRenderedPageBreak/>
+        <w:t>D(</w:t>
+      </w:r>
+      <w:r>
+        <w:rPr>
+          <w:rFonts w:ascii="Times New Roman" w:eastAsia="Times New Roman" w:hAnsi="Times New Roman" w:cs="Times New Roman"/>
+          <w:sz w:val="24"/>
+          <w:szCs w:val="24"/>
+          <w:lang w:eastAsia="en-IN"/>
+        </w:rPr>
+        <w:t xml:space="preserve"> (10x + 1)</w:t>
       </w:r>
       <w:r>
         <w:rPr>
@@ -5929,7 +6308,25 @@
           <w:szCs w:val="24"/>
           <w:lang w:eastAsia="en-IN"/>
         </w:rPr>
-        <w:t xml:space="preserve">  Ank( x</w:t>
+        <w:t xml:space="preserve">  </w:t>
+      </w:r>
+      <w:r>
+        <w:rPr>
+          <w:rFonts w:ascii="Times New Roman" w:eastAsia="Times New Roman" w:hAnsi="Times New Roman" w:cs="Times New Roman"/>
+          <w:sz w:val="24"/>
+          <w:szCs w:val="24"/>
+          <w:lang w:eastAsia="en-IN"/>
+        </w:rPr>
+        <w:t>D(</w:t>
+      </w:r>
+      <w:r>
+        <w:rPr>
+          <w:rFonts w:ascii="Times New Roman" w:eastAsia="Times New Roman" w:hAnsi="Times New Roman" w:cs="Times New Roman"/>
+          <w:sz w:val="24"/>
+          <w:szCs w:val="24"/>
+          <w:lang w:eastAsia="en-IN"/>
+        </w:rPr>
+        <w:t xml:space="preserve"> x</w:t>
       </w:r>
       <w:r>
         <w:rPr>
@@ -5990,7 +6387,6 @@
           <w:szCs w:val="36"/>
           <w:lang w:eastAsia="en-IN"/>
         </w:rPr>
-        <w:lastRenderedPageBreak/>
         <w:t>Conclusion</w:t>
       </w:r>
       <w:r>
@@ -6254,8 +6650,6 @@
         </w:rPr>
         <w:t>-Tanmay Gupta</w:t>
       </w:r>
-      <w:bookmarkStart w:id="0" w:name="_GoBack"/>
-      <w:bookmarkEnd w:id="0"/>
     </w:p>
     <w:p>
       <w:pPr>

</xml_diff>